<commit_message>
README image source files
</commit_message>
<xml_diff>
--- a/Rapport.docx
+++ b/Rapport.docx
@@ -1873,22 +1873,24 @@
     </w:p>
     <w:p>
       <w:pPr>
-        <w:jc w:val="both"/>
-        <w:rPr>
-          <w:rFonts w:ascii="Times New Roman" w:hAnsi="Times New Roman" w:cs="Times New Roman"/>
-          <w:b/>
-          <w:bCs/>
-          <w:sz w:val="28"/>
-          <w:szCs w:val="28"/>
-        </w:rPr>
-      </w:pPr>
-      <w:r>
-        <w:rPr>
-          <w:rFonts w:ascii="Times New Roman" w:hAnsi="Times New Roman" w:cs="Times New Roman"/>
-          <w:b/>
-          <w:bCs/>
-          <w:sz w:val="28"/>
-          <w:szCs w:val="28"/>
+        <w:jc w:val="center"/>
+        <w:rPr>
+          <w:rFonts w:ascii="Times New Roman" w:hAnsi="Times New Roman" w:cs="Times New Roman"/>
+          <w:b/>
+          <w:bCs/>
+          <w:sz w:val="36"/>
+          <w:szCs w:val="36"/>
+          <w:u w:val="single"/>
+        </w:rPr>
+      </w:pPr>
+      <w:r>
+        <w:rPr>
+          <w:rFonts w:ascii="Times New Roman" w:hAnsi="Times New Roman" w:cs="Times New Roman"/>
+          <w:b/>
+          <w:bCs/>
+          <w:sz w:val="36"/>
+          <w:szCs w:val="36"/>
+          <w:u w:val="single"/>
         </w:rPr>
         <w:lastRenderedPageBreak/>
         <w:t>TABLE DES MATIÈRES</w:t>
@@ -2010,6 +2012,17 @@
           <w:lang w:val="fr-FR"/>
         </w:rPr>
       </w:pPr>
+    </w:p>
+    <w:p>
+      <w:pPr>
+        <w:jc w:val="both"/>
+        <w:rPr>
+          <w:rFonts w:ascii="Times New Roman" w:hAnsi="Times New Roman" w:cs="Times New Roman"/>
+          <w:sz w:val="28"/>
+          <w:szCs w:val="28"/>
+          <w:lang w:val="fr-FR"/>
+        </w:rPr>
+      </w:pPr>
       <w:r>
         <w:rPr>
           <w:rFonts w:ascii="Times New Roman" w:hAnsi="Times New Roman" w:cs="Times New Roman"/>
@@ -2135,6 +2148,17 @@
         </w:rPr>
         <w:t xml:space="preserve">  6</w:t>
       </w:r>
+    </w:p>
+    <w:p>
+      <w:pPr>
+        <w:jc w:val="both"/>
+        <w:rPr>
+          <w:rFonts w:ascii="Times New Roman" w:hAnsi="Times New Roman" w:cs="Times New Roman"/>
+          <w:sz w:val="28"/>
+          <w:szCs w:val="28"/>
+          <w:lang w:val="fr-FR"/>
+        </w:rPr>
+      </w:pPr>
     </w:p>
     <w:p>
       <w:pPr>
@@ -2422,6 +2446,17 @@
           <w:lang w:val="fr-FR"/>
         </w:rPr>
       </w:pPr>
+    </w:p>
+    <w:p>
+      <w:pPr>
+        <w:jc w:val="both"/>
+        <w:rPr>
+          <w:rFonts w:ascii="Times New Roman" w:hAnsi="Times New Roman" w:cs="Times New Roman"/>
+          <w:sz w:val="28"/>
+          <w:szCs w:val="28"/>
+          <w:lang w:val="fr-FR"/>
+        </w:rPr>
+      </w:pPr>
       <w:r>
         <w:rPr>
           <w:rFonts w:ascii="Times New Roman" w:hAnsi="Times New Roman" w:cs="Times New Roman"/>
@@ -2624,15 +2659,60 @@
           <w:lang w:val="fr-FR"/>
         </w:rPr>
       </w:pPr>
-      <w:r>
-        <w:rPr>
-          <w:rFonts w:ascii="Times New Roman" w:hAnsi="Times New Roman" w:cs="Times New Roman"/>
-          <w:b/>
-          <w:bCs/>
-          <w:sz w:val="28"/>
-          <w:szCs w:val="28"/>
-          <w:lang w:val="fr-FR"/>
-        </w:rPr>
+    </w:p>
+    <w:p>
+      <w:pPr>
+        <w:jc w:val="both"/>
+        <w:rPr>
+          <w:rFonts w:ascii="Times New Roman" w:hAnsi="Times New Roman" w:cs="Times New Roman"/>
+          <w:sz w:val="28"/>
+          <w:szCs w:val="28"/>
+          <w:lang w:val="fr-FR"/>
+        </w:rPr>
+      </w:pPr>
+    </w:p>
+    <w:p>
+      <w:pPr>
+        <w:jc w:val="both"/>
+        <w:rPr>
+          <w:rFonts w:ascii="Times New Roman" w:hAnsi="Times New Roman" w:cs="Times New Roman"/>
+          <w:sz w:val="28"/>
+          <w:szCs w:val="28"/>
+          <w:lang w:val="fr-FR"/>
+        </w:rPr>
+      </w:pPr>
+    </w:p>
+    <w:p>
+      <w:pPr>
+        <w:jc w:val="both"/>
+        <w:rPr>
+          <w:rFonts w:ascii="Times New Roman" w:hAnsi="Times New Roman" w:cs="Times New Roman"/>
+          <w:sz w:val="28"/>
+          <w:szCs w:val="28"/>
+          <w:lang w:val="fr-FR"/>
+        </w:rPr>
+      </w:pPr>
+    </w:p>
+    <w:p>
+      <w:pPr>
+        <w:jc w:val="both"/>
+        <w:rPr>
+          <w:rFonts w:ascii="Times New Roman" w:hAnsi="Times New Roman" w:cs="Times New Roman"/>
+          <w:sz w:val="28"/>
+          <w:szCs w:val="28"/>
+          <w:lang w:val="fr-FR"/>
+        </w:rPr>
+      </w:pPr>
+      <w:r>
+        <w:rPr>
+          <w:rFonts w:ascii="Times New Roman" w:hAnsi="Times New Roman" w:cs="Times New Roman"/>
+          <w:b/>
+          <w:bCs/>
+          <w:sz w:val="28"/>
+          <w:szCs w:val="28"/>
+          <w:lang w:val="fr-FR"/>
+        </w:rPr>
+        <w:lastRenderedPageBreak/>
         <w:t>5. GUIDE D'INSTALLATION ET D'UTILISATION .......................................</w:t>
       </w:r>
       <w:r>
@@ -2740,6 +2820,17 @@
           <w:lang w:val="fr-FR"/>
         </w:rPr>
       </w:pPr>
+    </w:p>
+    <w:p>
+      <w:pPr>
+        <w:jc w:val="both"/>
+        <w:rPr>
+          <w:rFonts w:ascii="Times New Roman" w:hAnsi="Times New Roman" w:cs="Times New Roman"/>
+          <w:sz w:val="28"/>
+          <w:szCs w:val="28"/>
+          <w:lang w:val="fr-FR"/>
+        </w:rPr>
+      </w:pPr>
       <w:r>
         <w:rPr>
           <w:rFonts w:ascii="Times New Roman" w:hAnsi="Times New Roman" w:cs="Times New Roman"/>
@@ -2816,6 +2907,180 @@
           <w:szCs w:val="28"/>
           <w:lang w:val="fr-FR"/>
         </w:rPr>
+        <w:t xml:space="preserve"> 6.3 Résolution de problèmes et Bug Fixes .......................................................... 2</w:t>
+      </w:r>
+      <w:r>
+        <w:rPr>
+          <w:rFonts w:ascii="Times New Roman" w:hAnsi="Times New Roman" w:cs="Times New Roman"/>
+          <w:sz w:val="28"/>
+          <w:szCs w:val="28"/>
+          <w:lang w:val="fr-FR"/>
+        </w:rPr>
+        <w:t>1</w:t>
+      </w:r>
+      <w:r>
+        <w:rPr>
+          <w:rFonts w:ascii="Times New Roman" w:hAnsi="Times New Roman" w:cs="Times New Roman"/>
+          <w:sz w:val="28"/>
+          <w:szCs w:val="28"/>
+          <w:lang w:val="fr-FR"/>
+        </w:rPr>
+        <w:t xml:space="preserve"> 6.4 Optimisations techniques et sécurité ............................................................. </w:t>
+      </w:r>
+      <w:r>
+        <w:rPr>
+          <w:rFonts w:ascii="Times New Roman" w:hAnsi="Times New Roman" w:cs="Times New Roman"/>
+          <w:sz w:val="28"/>
+          <w:szCs w:val="28"/>
+          <w:lang w:val="fr-FR"/>
+        </w:rPr>
+        <w:t>21</w:t>
+      </w:r>
+    </w:p>
+    <w:p>
+      <w:pPr>
+        <w:jc w:val="both"/>
+        <w:rPr>
+          <w:rFonts w:ascii="Times New Roman" w:hAnsi="Times New Roman" w:cs="Times New Roman"/>
+          <w:sz w:val="28"/>
+          <w:szCs w:val="28"/>
+          <w:lang w:val="fr-FR"/>
+        </w:rPr>
+      </w:pPr>
+    </w:p>
+    <w:p>
+      <w:pPr>
+        <w:jc w:val="both"/>
+        <w:rPr>
+          <w:rFonts w:ascii="Times New Roman" w:hAnsi="Times New Roman" w:cs="Times New Roman"/>
+          <w:sz w:val="28"/>
+          <w:szCs w:val="28"/>
+          <w:lang w:val="fr-FR"/>
+        </w:rPr>
+      </w:pPr>
+      <w:r>
+        <w:rPr>
+          <w:rFonts w:ascii="Times New Roman" w:hAnsi="Times New Roman" w:cs="Times New Roman"/>
+          <w:b/>
+          <w:bCs/>
+          <w:sz w:val="28"/>
+          <w:szCs w:val="28"/>
+          <w:lang w:val="fr-FR"/>
+        </w:rPr>
+        <w:t>7. DÉFIS TECHNIQUES ET SOLUTIONS APPORTÉES ...............................</w:t>
+      </w:r>
+      <w:r>
+        <w:rPr>
+          <w:rFonts w:ascii="Times New Roman" w:hAnsi="Times New Roman" w:cs="Times New Roman"/>
+          <w:b/>
+          <w:bCs/>
+          <w:sz w:val="28"/>
+          <w:szCs w:val="28"/>
+          <w:lang w:val="fr-FR"/>
+        </w:rPr>
+        <w:t>22</w:t>
+      </w:r>
+    </w:p>
+    <w:p>
+      <w:pPr>
+        <w:jc w:val="both"/>
+        <w:rPr>
+          <w:rFonts w:ascii="Times New Roman" w:hAnsi="Times New Roman" w:cs="Times New Roman"/>
+          <w:sz w:val="28"/>
+          <w:szCs w:val="28"/>
+          <w:lang w:val="fr-FR"/>
+        </w:rPr>
+      </w:pPr>
+      <w:r>
+        <w:rPr>
+          <w:rFonts w:ascii="Times New Roman" w:hAnsi="Times New Roman" w:cs="Times New Roman"/>
+          <w:sz w:val="28"/>
+          <w:szCs w:val="28"/>
+          <w:lang w:val="fr-FR"/>
+        </w:rPr>
+        <w:t xml:space="preserve">7.1 Acquisition des ressources et fluidité ............................................................ </w:t>
+      </w:r>
+      <w:r>
+        <w:rPr>
+          <w:rFonts w:ascii="Times New Roman" w:hAnsi="Times New Roman" w:cs="Times New Roman"/>
+          <w:sz w:val="28"/>
+          <w:szCs w:val="28"/>
+          <w:lang w:val="fr-FR"/>
+        </w:rPr>
+        <w:t>22</w:t>
+      </w:r>
+      <w:r>
+        <w:rPr>
+          <w:rFonts w:ascii="Times New Roman" w:hAnsi="Times New Roman" w:cs="Times New Roman"/>
+          <w:sz w:val="28"/>
+          <w:szCs w:val="28"/>
+          <w:lang w:val="fr-FR"/>
+        </w:rPr>
+        <w:t xml:space="preserve"> 7.2 Unification des modes Local et Online .........................................................</w:t>
+      </w:r>
+      <w:r>
+        <w:rPr>
+          <w:rFonts w:ascii="Times New Roman" w:hAnsi="Times New Roman" w:cs="Times New Roman"/>
+          <w:sz w:val="28"/>
+          <w:szCs w:val="28"/>
+          <w:lang w:val="fr-FR"/>
+        </w:rPr>
+        <w:t xml:space="preserve">22 </w:t>
+      </w:r>
+      <w:r>
+        <w:rPr>
+          <w:rFonts w:ascii="Times New Roman" w:hAnsi="Times New Roman" w:cs="Times New Roman"/>
+          <w:sz w:val="28"/>
+          <w:szCs w:val="28"/>
+          <w:lang w:val="fr-FR"/>
+        </w:rPr>
+        <w:t xml:space="preserve">7.3 Défis de synchronisation et de persistance .................................................... </w:t>
+      </w:r>
+      <w:r>
+        <w:rPr>
+          <w:rFonts w:ascii="Times New Roman" w:hAnsi="Times New Roman" w:cs="Times New Roman"/>
+          <w:sz w:val="28"/>
+          <w:szCs w:val="28"/>
+          <w:lang w:val="fr-FR"/>
+        </w:rPr>
+        <w:t>22</w:t>
+      </w:r>
+    </w:p>
+    <w:p>
+      <w:pPr>
+        <w:jc w:val="both"/>
+        <w:rPr>
+          <w:rFonts w:ascii="Times New Roman" w:hAnsi="Times New Roman" w:cs="Times New Roman"/>
+          <w:sz w:val="28"/>
+          <w:szCs w:val="28"/>
+          <w:lang w:val="fr-FR"/>
+        </w:rPr>
+      </w:pPr>
+      <w:r>
+        <w:rPr>
+          <w:rFonts w:ascii="Times New Roman" w:hAnsi="Times New Roman" w:cs="Times New Roman"/>
+          <w:sz w:val="28"/>
+          <w:szCs w:val="28"/>
+          <w:lang w:val="fr-FR"/>
+        </w:rPr>
+        <w:t>7.</w:t>
+      </w:r>
+      <w:r>
+        <w:rPr>
+          <w:rFonts w:ascii="Times New Roman" w:hAnsi="Times New Roman" w:cs="Times New Roman"/>
+          <w:sz w:val="28"/>
+          <w:szCs w:val="28"/>
+          <w:lang w:val="fr-FR"/>
+        </w:rPr>
+        <w:t>4</w:t>
+      </w:r>
+      <w:r>
+        <w:rPr>
+          <w:rFonts w:ascii="Times New Roman" w:hAnsi="Times New Roman" w:cs="Times New Roman"/>
+          <w:sz w:val="28"/>
+          <w:szCs w:val="28"/>
+          <w:lang w:val="fr-FR"/>
+        </w:rPr>
         <w:t xml:space="preserve"> </w:t>
       </w:r>
       <w:r>
@@ -2825,140 +3090,295 @@
           <w:szCs w:val="28"/>
           <w:lang w:val="fr-FR"/>
         </w:rPr>
-        <w:lastRenderedPageBreak/>
-        <w:t>6.3 Résolution de problèmes et Bug Fixes .......................................................... 2</w:t>
-      </w:r>
-      <w:r>
-        <w:rPr>
-          <w:rFonts w:ascii="Times New Roman" w:hAnsi="Times New Roman" w:cs="Times New Roman"/>
-          <w:sz w:val="28"/>
-          <w:szCs w:val="28"/>
-          <w:lang w:val="fr-FR"/>
-        </w:rPr>
-        <w:t>1</w:t>
-      </w:r>
-      <w:r>
-        <w:rPr>
-          <w:rFonts w:ascii="Times New Roman" w:hAnsi="Times New Roman" w:cs="Times New Roman"/>
-          <w:sz w:val="28"/>
-          <w:szCs w:val="28"/>
-          <w:lang w:val="fr-FR"/>
-        </w:rPr>
-        <w:t xml:space="preserve"> 6.4 Optimisations techniques et sécurité ............................................................. </w:t>
-      </w:r>
-      <w:r>
-        <w:rPr>
-          <w:rFonts w:ascii="Times New Roman" w:hAnsi="Times New Roman" w:cs="Times New Roman"/>
-          <w:sz w:val="28"/>
-          <w:szCs w:val="28"/>
-          <w:lang w:val="fr-FR"/>
-        </w:rPr>
-        <w:t>21</w:t>
-      </w:r>
-    </w:p>
-    <w:p>
-      <w:pPr>
-        <w:jc w:val="both"/>
-        <w:rPr>
-          <w:rFonts w:ascii="Times New Roman" w:hAnsi="Times New Roman" w:cs="Times New Roman"/>
-          <w:sz w:val="28"/>
-          <w:szCs w:val="28"/>
-          <w:lang w:val="fr-FR"/>
-        </w:rPr>
-      </w:pPr>
-      <w:r>
-        <w:rPr>
-          <w:rFonts w:ascii="Times New Roman" w:hAnsi="Times New Roman" w:cs="Times New Roman"/>
-          <w:b/>
-          <w:bCs/>
-          <w:sz w:val="28"/>
-          <w:szCs w:val="28"/>
-          <w:lang w:val="fr-FR"/>
-        </w:rPr>
-        <w:t>7. DÉFIS TECHNIQUES ET SOLUTIONS APPORTÉES ...............................</w:t>
-      </w:r>
-      <w:r>
-        <w:rPr>
-          <w:rFonts w:ascii="Times New Roman" w:hAnsi="Times New Roman" w:cs="Times New Roman"/>
-          <w:b/>
-          <w:bCs/>
-          <w:sz w:val="28"/>
-          <w:szCs w:val="28"/>
-          <w:lang w:val="fr-FR"/>
-        </w:rPr>
-        <w:t>22</w:t>
-      </w:r>
-    </w:p>
-    <w:p>
-      <w:pPr>
-        <w:jc w:val="both"/>
-        <w:rPr>
-          <w:rFonts w:ascii="Times New Roman" w:hAnsi="Times New Roman" w:cs="Times New Roman"/>
-          <w:sz w:val="28"/>
-          <w:szCs w:val="28"/>
-          <w:lang w:val="fr-FR"/>
-        </w:rPr>
-      </w:pPr>
-      <w:r>
-        <w:rPr>
-          <w:rFonts w:ascii="Times New Roman" w:hAnsi="Times New Roman" w:cs="Times New Roman"/>
-          <w:sz w:val="28"/>
-          <w:szCs w:val="28"/>
-          <w:lang w:val="fr-FR"/>
-        </w:rPr>
-        <w:t xml:space="preserve">7.1 Acquisition des ressources et fluidité ............................................................ </w:t>
-      </w:r>
-      <w:r>
-        <w:rPr>
-          <w:rFonts w:ascii="Times New Roman" w:hAnsi="Times New Roman" w:cs="Times New Roman"/>
-          <w:sz w:val="28"/>
-          <w:szCs w:val="28"/>
-          <w:lang w:val="fr-FR"/>
-        </w:rPr>
-        <w:t>22</w:t>
-      </w:r>
-      <w:r>
-        <w:rPr>
-          <w:rFonts w:ascii="Times New Roman" w:hAnsi="Times New Roman" w:cs="Times New Roman"/>
-          <w:sz w:val="28"/>
-          <w:szCs w:val="28"/>
-          <w:lang w:val="fr-FR"/>
-        </w:rPr>
-        <w:t xml:space="preserve"> 7.2 Unification des modes Local et Online .........................................................</w:t>
-      </w:r>
-      <w:r>
-        <w:rPr>
-          <w:rFonts w:ascii="Times New Roman" w:hAnsi="Times New Roman" w:cs="Times New Roman"/>
-          <w:sz w:val="28"/>
-          <w:szCs w:val="28"/>
-          <w:lang w:val="fr-FR"/>
-        </w:rPr>
-        <w:t xml:space="preserve">22 </w:t>
-      </w:r>
-      <w:r>
-        <w:rPr>
-          <w:rFonts w:ascii="Times New Roman" w:hAnsi="Times New Roman" w:cs="Times New Roman"/>
-          <w:sz w:val="28"/>
-          <w:szCs w:val="28"/>
-          <w:lang w:val="fr-FR"/>
-        </w:rPr>
-        <w:t xml:space="preserve">7.3 Défis de synchronisation et de persistance .................................................... </w:t>
-      </w:r>
-      <w:r>
-        <w:rPr>
-          <w:rFonts w:ascii="Times New Roman" w:hAnsi="Times New Roman" w:cs="Times New Roman"/>
-          <w:sz w:val="28"/>
-          <w:szCs w:val="28"/>
-          <w:lang w:val="fr-FR"/>
-        </w:rPr>
-        <w:t>22</w:t>
-      </w:r>
-    </w:p>
-    <w:p>
-      <w:pPr>
-        <w:jc w:val="both"/>
-        <w:rPr>
-          <w:rFonts w:ascii="Times New Roman" w:hAnsi="Times New Roman" w:cs="Times New Roman"/>
+        <w:t>Persistance et Intégration MySQL</w:t>
+      </w:r>
+      <w:r>
+        <w:rPr>
+          <w:rFonts w:ascii="Times New Roman" w:hAnsi="Times New Roman" w:cs="Times New Roman"/>
+          <w:sz w:val="28"/>
+          <w:szCs w:val="28"/>
+          <w:lang w:val="fr-FR"/>
+        </w:rPr>
+        <w:t>....................................................</w:t>
+      </w:r>
+      <w:r>
+        <w:rPr>
+          <w:rFonts w:ascii="Times New Roman" w:hAnsi="Times New Roman" w:cs="Times New Roman"/>
+          <w:sz w:val="28"/>
+          <w:szCs w:val="28"/>
+          <w:lang w:val="fr-FR"/>
+        </w:rPr>
+        <w:t>.................</w:t>
+      </w:r>
+      <w:r>
+        <w:rPr>
+          <w:rFonts w:ascii="Times New Roman" w:hAnsi="Times New Roman" w:cs="Times New Roman"/>
+          <w:sz w:val="28"/>
+          <w:szCs w:val="28"/>
+          <w:lang w:val="fr-FR"/>
+        </w:rPr>
+        <w:t xml:space="preserve"> </w:t>
+      </w:r>
+      <w:r>
+        <w:rPr>
+          <w:rFonts w:ascii="Times New Roman" w:hAnsi="Times New Roman" w:cs="Times New Roman"/>
+          <w:sz w:val="28"/>
+          <w:szCs w:val="28"/>
+          <w:lang w:val="fr-FR"/>
+        </w:rPr>
+        <w:t>2</w:t>
+      </w:r>
+      <w:r>
+        <w:rPr>
+          <w:rFonts w:ascii="Times New Roman" w:hAnsi="Times New Roman" w:cs="Times New Roman"/>
+          <w:sz w:val="28"/>
+          <w:szCs w:val="28"/>
+          <w:lang w:val="fr-FR"/>
+        </w:rPr>
+        <w:t>3</w:t>
+      </w:r>
+    </w:p>
+    <w:p>
+      <w:pPr>
+        <w:jc w:val="both"/>
+        <w:rPr>
+          <w:rFonts w:ascii="Times New Roman" w:hAnsi="Times New Roman" w:cs="Times New Roman"/>
+          <w:sz w:val="28"/>
+          <w:szCs w:val="28"/>
+          <w:lang w:val="fr-FR"/>
+        </w:rPr>
+      </w:pPr>
+      <w:r>
+        <w:rPr>
+          <w:rFonts w:ascii="Times New Roman" w:hAnsi="Times New Roman" w:cs="Times New Roman"/>
+          <w:sz w:val="28"/>
+          <w:szCs w:val="28"/>
+          <w:lang w:val="fr-FR"/>
+        </w:rPr>
+        <w:t xml:space="preserve">7.5 Synchronisation Multijoueur </w:t>
+      </w:r>
+      <w:proofErr w:type="gramStart"/>
+      <w:r>
+        <w:rPr>
+          <w:rFonts w:ascii="Times New Roman" w:hAnsi="Times New Roman" w:cs="Times New Roman"/>
+          <w:sz w:val="28"/>
+          <w:szCs w:val="28"/>
+          <w:lang w:val="fr-FR"/>
+        </w:rPr>
+        <w:t>( Visibilité</w:t>
+      </w:r>
+      <w:proofErr w:type="gramEnd"/>
+      <w:r>
+        <w:rPr>
+          <w:rFonts w:ascii="Times New Roman" w:hAnsi="Times New Roman" w:cs="Times New Roman"/>
+          <w:sz w:val="28"/>
+          <w:szCs w:val="28"/>
+          <w:lang w:val="fr-FR"/>
+        </w:rPr>
+        <w:t xml:space="preserve"> des </w:t>
+      </w:r>
+      <w:proofErr w:type="gramStart"/>
+      <w:r>
+        <w:rPr>
+          <w:rFonts w:ascii="Times New Roman" w:hAnsi="Times New Roman" w:cs="Times New Roman"/>
+          <w:sz w:val="28"/>
+          <w:szCs w:val="28"/>
+          <w:lang w:val="fr-FR"/>
+        </w:rPr>
+        <w:t>Actions )</w:t>
+      </w:r>
+      <w:proofErr w:type="gramEnd"/>
+      <w:r>
+        <w:rPr>
+          <w:rFonts w:ascii="Times New Roman" w:hAnsi="Times New Roman" w:cs="Times New Roman"/>
+          <w:sz w:val="28"/>
+          <w:szCs w:val="28"/>
+          <w:lang w:val="fr-FR"/>
+        </w:rPr>
+        <w:t>……………………...  23</w:t>
+      </w:r>
+    </w:p>
+    <w:p>
+      <w:pPr>
+        <w:jc w:val="both"/>
+        <w:rPr>
+          <w:rFonts w:ascii="Times New Roman" w:hAnsi="Times New Roman" w:cs="Times New Roman"/>
+          <w:sz w:val="28"/>
+          <w:szCs w:val="28"/>
+          <w:lang w:val="fr-FR"/>
+        </w:rPr>
+      </w:pPr>
+      <w:r>
+        <w:rPr>
+          <w:rFonts w:ascii="Times New Roman" w:hAnsi="Times New Roman" w:cs="Times New Roman"/>
+          <w:sz w:val="28"/>
+          <w:szCs w:val="28"/>
+          <w:lang w:val="fr-FR"/>
+        </w:rPr>
+        <w:t>7.</w:t>
+      </w:r>
+      <w:r>
+        <w:rPr>
+          <w:rFonts w:ascii="Times New Roman" w:hAnsi="Times New Roman" w:cs="Times New Roman"/>
+          <w:sz w:val="28"/>
+          <w:szCs w:val="28"/>
+          <w:lang w:val="fr-FR"/>
+        </w:rPr>
+        <w:t>6</w:t>
+      </w:r>
+      <w:r>
+        <w:rPr>
+          <w:rFonts w:ascii="Times New Roman" w:hAnsi="Times New Roman" w:cs="Times New Roman"/>
+          <w:sz w:val="28"/>
+          <w:szCs w:val="28"/>
+          <w:lang w:val="fr-FR"/>
+        </w:rPr>
+        <w:t xml:space="preserve"> </w:t>
+      </w:r>
+      <w:r>
+        <w:rPr>
+          <w:rFonts w:ascii="Times New Roman" w:hAnsi="Times New Roman" w:cs="Times New Roman"/>
+          <w:sz w:val="28"/>
+          <w:szCs w:val="28"/>
+          <w:lang w:val="fr-FR"/>
+        </w:rPr>
+        <w:t>Gestion des Déconnexions Inattendues</w:t>
+      </w:r>
+      <w:r>
+        <w:rPr>
+          <w:rFonts w:ascii="Times New Roman" w:hAnsi="Times New Roman" w:cs="Times New Roman"/>
+          <w:sz w:val="28"/>
+          <w:szCs w:val="28"/>
+          <w:lang w:val="fr-FR"/>
+        </w:rPr>
+        <w:t>....................................................</w:t>
+      </w:r>
+      <w:r>
+        <w:rPr>
+          <w:rFonts w:ascii="Times New Roman" w:hAnsi="Times New Roman" w:cs="Times New Roman"/>
+          <w:sz w:val="28"/>
+          <w:szCs w:val="28"/>
+          <w:lang w:val="fr-FR"/>
+        </w:rPr>
+        <w:t>.........</w:t>
+      </w:r>
+      <w:r>
+        <w:rPr>
+          <w:rFonts w:ascii="Times New Roman" w:hAnsi="Times New Roman" w:cs="Times New Roman"/>
+          <w:sz w:val="28"/>
+          <w:szCs w:val="28"/>
+          <w:lang w:val="fr-FR"/>
+        </w:rPr>
+        <w:t xml:space="preserve"> </w:t>
+      </w:r>
+      <w:r>
+        <w:rPr>
+          <w:rFonts w:ascii="Times New Roman" w:hAnsi="Times New Roman" w:cs="Times New Roman"/>
+          <w:sz w:val="28"/>
+          <w:szCs w:val="28"/>
+          <w:lang w:val="fr-FR"/>
+        </w:rPr>
+        <w:t>2</w:t>
+      </w:r>
+      <w:r>
+        <w:rPr>
+          <w:rFonts w:ascii="Times New Roman" w:hAnsi="Times New Roman" w:cs="Times New Roman"/>
+          <w:sz w:val="28"/>
+          <w:szCs w:val="28"/>
+          <w:lang w:val="fr-FR"/>
+        </w:rPr>
+        <w:t>3</w:t>
+      </w:r>
+    </w:p>
+    <w:p>
+      <w:pPr>
+        <w:jc w:val="both"/>
+        <w:rPr>
+          <w:rFonts w:ascii="Times New Roman" w:hAnsi="Times New Roman" w:cs="Times New Roman"/>
+          <w:sz w:val="28"/>
+          <w:szCs w:val="28"/>
+          <w:lang w:val="fr-FR"/>
+        </w:rPr>
+      </w:pPr>
+      <w:r>
+        <w:rPr>
+          <w:rFonts w:ascii="Times New Roman" w:hAnsi="Times New Roman" w:cs="Times New Roman"/>
+          <w:sz w:val="28"/>
+          <w:szCs w:val="28"/>
+          <w:lang w:val="fr-FR"/>
+        </w:rPr>
+        <w:t xml:space="preserve">7.7 Concurrence d’accès aux données (Thread </w:t>
+      </w:r>
+      <w:proofErr w:type="spellStart"/>
+      <w:proofErr w:type="gramStart"/>
+      <w:r>
+        <w:rPr>
+          <w:rFonts w:ascii="Times New Roman" w:hAnsi="Times New Roman" w:cs="Times New Roman"/>
+          <w:sz w:val="28"/>
+          <w:szCs w:val="28"/>
+          <w:lang w:val="fr-FR"/>
+        </w:rPr>
+        <w:t>Safety</w:t>
+      </w:r>
+      <w:proofErr w:type="spellEnd"/>
+      <w:r>
+        <w:rPr>
+          <w:rFonts w:ascii="Times New Roman" w:hAnsi="Times New Roman" w:cs="Times New Roman"/>
+          <w:sz w:val="28"/>
+          <w:szCs w:val="28"/>
+          <w:lang w:val="fr-FR"/>
+        </w:rPr>
+        <w:t>)…</w:t>
+      </w:r>
+      <w:proofErr w:type="gramEnd"/>
+      <w:r>
+        <w:rPr>
+          <w:rFonts w:ascii="Times New Roman" w:hAnsi="Times New Roman" w:cs="Times New Roman"/>
+          <w:sz w:val="28"/>
+          <w:szCs w:val="28"/>
+          <w:lang w:val="fr-FR"/>
+        </w:rPr>
+        <w:t>…………………</w:t>
+      </w:r>
+      <w:proofErr w:type="gramStart"/>
+      <w:r>
+        <w:rPr>
+          <w:rFonts w:ascii="Times New Roman" w:hAnsi="Times New Roman" w:cs="Times New Roman"/>
+          <w:sz w:val="28"/>
+          <w:szCs w:val="28"/>
+          <w:lang w:val="fr-FR"/>
+        </w:rPr>
+        <w:t>…….</w:t>
+      </w:r>
+      <w:proofErr w:type="gramEnd"/>
+      <w:r>
+        <w:rPr>
+          <w:rFonts w:ascii="Times New Roman" w:hAnsi="Times New Roman" w:cs="Times New Roman"/>
+          <w:sz w:val="28"/>
+          <w:szCs w:val="28"/>
+          <w:lang w:val="fr-FR"/>
+        </w:rPr>
+        <w:t>.  23</w:t>
+      </w:r>
+    </w:p>
+    <w:p>
+      <w:pPr>
+        <w:jc w:val="both"/>
+        <w:rPr>
+          <w:rFonts w:ascii="Times New Roman" w:hAnsi="Times New Roman" w:cs="Times New Roman"/>
+          <w:sz w:val="28"/>
+          <w:szCs w:val="28"/>
+          <w:lang w:val="fr-FR"/>
+        </w:rPr>
+      </w:pPr>
+    </w:p>
+    <w:p>
+      <w:pPr>
+        <w:jc w:val="both"/>
+        <w:rPr>
+          <w:rFonts w:ascii="Times New Roman" w:hAnsi="Times New Roman" w:cs="Times New Roman"/>
+          <w:b/>
+          <w:bCs/>
           <w:sz w:val="28"/>
           <w:szCs w:val="28"/>
           <w:lang w:val="fr-FR"/>
@@ -2997,6 +3417,17 @@
           <w:lang w:val="fr-FR"/>
         </w:rPr>
       </w:pPr>
+    </w:p>
+    <w:p>
+      <w:pPr>
+        <w:jc w:val="both"/>
+        <w:rPr>
+          <w:rFonts w:ascii="Times New Roman" w:hAnsi="Times New Roman" w:cs="Times New Roman"/>
+          <w:sz w:val="28"/>
+          <w:szCs w:val="28"/>
+          <w:lang w:val="fr-FR"/>
+        </w:rPr>
+      </w:pPr>
       <w:r>
         <w:rPr>
           <w:rFonts w:ascii="Times New Roman" w:hAnsi="Times New Roman" w:cs="Times New Roman"/>
@@ -3025,14 +3456,29 @@
         <w:jc w:val="both"/>
         <w:rPr>
           <w:rFonts w:ascii="Times New Roman" w:hAnsi="Times New Roman" w:cs="Times New Roman"/>
-          <w:sz w:val="28"/>
-          <w:szCs w:val="28"/>
-          <w:lang w:val="fr-FR"/>
-        </w:rPr>
-      </w:pPr>
-      <w:r>
-        <w:rPr>
-          <w:rFonts w:ascii="Times New Roman" w:hAnsi="Times New Roman" w:cs="Times New Roman"/>
+          <w:b/>
+          <w:bCs/>
+          <w:sz w:val="28"/>
+          <w:szCs w:val="28"/>
+          <w:lang w:val="fr-FR"/>
+        </w:rPr>
+      </w:pPr>
+      <w:r>
+        <w:rPr>
+          <w:rFonts w:ascii="Times New Roman" w:hAnsi="Times New Roman" w:cs="Times New Roman"/>
+          <w:b/>
+          <w:bCs/>
+          <w:sz w:val="28"/>
+          <w:szCs w:val="28"/>
+          <w:lang w:val="fr-FR"/>
+        </w:rPr>
+        <w:t xml:space="preserve">9.1 </w:t>
+      </w:r>
+      <w:r>
+        <w:rPr>
+          <w:rFonts w:ascii="Times New Roman" w:hAnsi="Times New Roman" w:cs="Times New Roman"/>
+          <w:b/>
+          <w:bCs/>
           <w:sz w:val="28"/>
           <w:szCs w:val="28"/>
           <w:lang w:val="fr-FR"/>
@@ -3042,6 +3488,8 @@
       <w:r>
         <w:rPr>
           <w:rFonts w:ascii="Times New Roman" w:hAnsi="Times New Roman" w:cs="Times New Roman"/>
+          <w:b/>
+          <w:bCs/>
           <w:sz w:val="28"/>
           <w:szCs w:val="28"/>
           <w:lang w:val="fr-FR"/>
@@ -3051,24 +3499,8 @@
       <w:r>
         <w:rPr>
           <w:rFonts w:ascii="Times New Roman" w:hAnsi="Times New Roman" w:cs="Times New Roman"/>
-          <w:sz w:val="28"/>
-          <w:szCs w:val="28"/>
-          <w:lang w:val="fr-FR"/>
-        </w:rPr>
-        <w:t xml:space="preserve"> Script SQL de création ...................................................................</w:t>
-      </w:r>
-      <w:r>
-        <w:rPr>
-          <w:rFonts w:ascii="Times New Roman" w:hAnsi="Times New Roman" w:cs="Times New Roman"/>
-          <w:sz w:val="28"/>
-          <w:szCs w:val="28"/>
-          <w:lang w:val="fr-FR"/>
-        </w:rPr>
-        <w:t>..........................25</w:t>
-      </w:r>
-      <w:r>
-        <w:rPr>
-          <w:rFonts w:ascii="Times New Roman" w:hAnsi="Times New Roman" w:cs="Times New Roman"/>
+          <w:b/>
+          <w:bCs/>
           <w:sz w:val="28"/>
           <w:szCs w:val="28"/>
           <w:lang w:val="fr-FR"/>
@@ -3093,7 +3525,17 @@
           <w:sz w:val="28"/>
           <w:szCs w:val="28"/>
         </w:rPr>
-        <w:t>RÉFÉRENCES BIBLIOGRAPHIQUES ............................................................2</w:t>
+        <w:t xml:space="preserve">9.2 </w:t>
+      </w:r>
+      <w:r>
+        <w:rPr>
+          <w:rFonts w:ascii="Times New Roman" w:hAnsi="Times New Roman" w:cs="Times New Roman"/>
+          <w:b/>
+          <w:bCs/>
+          <w:sz w:val="28"/>
+          <w:szCs w:val="28"/>
+        </w:rPr>
+        <w:t>RÉFÉRENCES BIBLIOGRAPHIQUES......................................................2</w:t>
       </w:r>
       <w:r>
         <w:rPr>
@@ -3105,149 +3547,6 @@
         </w:rPr>
         <w:t>6</w:t>
       </w:r>
-    </w:p>
-    <w:p>
-      <w:pPr>
-        <w:jc w:val="both"/>
-        <w:rPr>
-          <w:rFonts w:ascii="Times New Roman" w:hAnsi="Times New Roman" w:cs="Times New Roman"/>
-          <w:sz w:val="28"/>
-          <w:szCs w:val="28"/>
-          <w:lang w:val="fr-FR"/>
-        </w:rPr>
-      </w:pPr>
-    </w:p>
-    <w:p>
-      <w:pPr>
-        <w:jc w:val="both"/>
-        <w:rPr>
-          <w:rFonts w:ascii="Times New Roman" w:hAnsi="Times New Roman" w:cs="Times New Roman"/>
-          <w:sz w:val="28"/>
-          <w:szCs w:val="28"/>
-          <w:lang w:val="fr-FR"/>
-        </w:rPr>
-      </w:pPr>
-    </w:p>
-    <w:p>
-      <w:pPr>
-        <w:jc w:val="both"/>
-        <w:rPr>
-          <w:rFonts w:ascii="Times New Roman" w:hAnsi="Times New Roman" w:cs="Times New Roman"/>
-          <w:sz w:val="28"/>
-          <w:szCs w:val="28"/>
-          <w:lang w:val="fr-FR"/>
-        </w:rPr>
-      </w:pPr>
-    </w:p>
-    <w:p>
-      <w:pPr>
-        <w:jc w:val="both"/>
-        <w:rPr>
-          <w:rFonts w:ascii="Times New Roman" w:hAnsi="Times New Roman" w:cs="Times New Roman"/>
-          <w:sz w:val="28"/>
-          <w:szCs w:val="28"/>
-          <w:lang w:val="fr-FR"/>
-        </w:rPr>
-      </w:pPr>
-    </w:p>
-    <w:p>
-      <w:pPr>
-        <w:jc w:val="both"/>
-        <w:rPr>
-          <w:rFonts w:ascii="Times New Roman" w:hAnsi="Times New Roman" w:cs="Times New Roman"/>
-          <w:sz w:val="28"/>
-          <w:szCs w:val="28"/>
-          <w:lang w:val="fr-FR"/>
-        </w:rPr>
-      </w:pPr>
-    </w:p>
-    <w:p>
-      <w:pPr>
-        <w:jc w:val="both"/>
-        <w:rPr>
-          <w:rFonts w:ascii="Times New Roman" w:hAnsi="Times New Roman" w:cs="Times New Roman"/>
-          <w:sz w:val="28"/>
-          <w:szCs w:val="28"/>
-          <w:lang w:val="fr-FR"/>
-        </w:rPr>
-      </w:pPr>
-    </w:p>
-    <w:p>
-      <w:pPr>
-        <w:jc w:val="both"/>
-        <w:rPr>
-          <w:rFonts w:ascii="Times New Roman" w:hAnsi="Times New Roman" w:cs="Times New Roman"/>
-          <w:sz w:val="28"/>
-          <w:szCs w:val="28"/>
-          <w:lang w:val="fr-FR"/>
-        </w:rPr>
-      </w:pPr>
-    </w:p>
-    <w:p>
-      <w:pPr>
-        <w:jc w:val="both"/>
-        <w:rPr>
-          <w:rFonts w:ascii="Times New Roman" w:hAnsi="Times New Roman" w:cs="Times New Roman"/>
-          <w:sz w:val="28"/>
-          <w:szCs w:val="28"/>
-          <w:lang w:val="fr-FR"/>
-        </w:rPr>
-      </w:pPr>
-    </w:p>
-    <w:p>
-      <w:pPr>
-        <w:jc w:val="both"/>
-        <w:rPr>
-          <w:rFonts w:ascii="Times New Roman" w:hAnsi="Times New Roman" w:cs="Times New Roman"/>
-          <w:sz w:val="28"/>
-          <w:szCs w:val="28"/>
-          <w:lang w:val="fr-FR"/>
-        </w:rPr>
-      </w:pPr>
-    </w:p>
-    <w:p>
-      <w:pPr>
-        <w:jc w:val="both"/>
-        <w:rPr>
-          <w:rFonts w:ascii="Times New Roman" w:hAnsi="Times New Roman" w:cs="Times New Roman"/>
-          <w:sz w:val="28"/>
-          <w:szCs w:val="28"/>
-          <w:lang w:val="fr-FR"/>
-        </w:rPr>
-      </w:pPr>
-    </w:p>
-    <w:p>
-      <w:pPr>
-        <w:jc w:val="both"/>
-        <w:rPr>
-          <w:rFonts w:ascii="Times New Roman" w:hAnsi="Times New Roman" w:cs="Times New Roman"/>
-          <w:sz w:val="28"/>
-          <w:szCs w:val="28"/>
-          <w:lang w:val="fr-FR"/>
-        </w:rPr>
-      </w:pPr>
-    </w:p>
-    <w:p>
-      <w:pPr>
-        <w:jc w:val="both"/>
-        <w:rPr>
-          <w:rFonts w:ascii="Times New Roman" w:hAnsi="Times New Roman" w:cs="Times New Roman"/>
-          <w:sz w:val="28"/>
-          <w:szCs w:val="28"/>
-          <w:lang w:val="fr-FR"/>
-        </w:rPr>
-      </w:pPr>
-    </w:p>
-    <w:p>
-      <w:pPr>
-        <w:jc w:val="both"/>
-        <w:rPr>
-          <w:rFonts w:ascii="Times New Roman" w:hAnsi="Times New Roman" w:cs="Times New Roman"/>
-          <w:sz w:val="28"/>
-          <w:szCs w:val="28"/>
-          <w:lang w:val="fr-FR"/>
-        </w:rPr>
-      </w:pPr>
     </w:p>
     <w:p>
       <w:pPr>
@@ -10299,22 +10598,22 @@
           <w:lang w:val="fr-FR"/>
         </w:rPr>
         <w:drawing>
-          <wp:anchor distT="0" distB="0" distL="114300" distR="114300" simplePos="0" relativeHeight="251672576" behindDoc="0" locked="0" layoutInCell="1" allowOverlap="1" wp14:anchorId="39E9DD3C" wp14:editId="4E65BED2">
+          <wp:anchor distT="0" distB="0" distL="114300" distR="114300" simplePos="0" relativeHeight="251672576" behindDoc="0" locked="0" layoutInCell="1" allowOverlap="1" wp14:anchorId="39E9DD3C" wp14:editId="25828BCC">
             <wp:simplePos x="0" y="0"/>
             <wp:positionH relativeFrom="margin">
-              <wp:posOffset>575310</wp:posOffset>
+              <wp:align>center</wp:align>
             </wp:positionH>
             <wp:positionV relativeFrom="paragraph">
-              <wp:posOffset>33655</wp:posOffset>
+              <wp:posOffset>8255</wp:posOffset>
             </wp:positionV>
-            <wp:extent cx="4935855" cy="2717800"/>
-            <wp:effectExtent l="0" t="0" r="0" b="6350"/>
+            <wp:extent cx="3996055" cy="2743200"/>
+            <wp:effectExtent l="0" t="0" r="4445" b="0"/>
             <wp:wrapThrough wrapText="bothSides">
               <wp:wrapPolygon edited="0">
                 <wp:start x="0" y="0"/>
-                <wp:lineTo x="0" y="21499"/>
-                <wp:lineTo x="21508" y="21499"/>
-                <wp:lineTo x="21508" y="0"/>
+                <wp:lineTo x="0" y="21450"/>
+                <wp:lineTo x="21521" y="21450"/>
+                <wp:lineTo x="21521" y="0"/>
                 <wp:lineTo x="0" y="0"/>
               </wp:wrapPolygon>
             </wp:wrapThrough>
@@ -10330,7 +10629,7 @@
                     <pic:cNvPicPr/>
                   </pic:nvPicPr>
                   <pic:blipFill>
-                    <a:blip r:embed="rId17">
+                    <a:blip r:embed="rId17" cstate="print">
                       <a:extLst>
                         <a:ext uri="{28A0092B-C50C-407E-A947-70E740481C1C}">
                           <a14:useLocalDpi xmlns:a14="http://schemas.microsoft.com/office/drawing/2010/main" val="0"/>
@@ -10344,7 +10643,7 @@
                   <pic:spPr>
                     <a:xfrm>
                       <a:off x="0" y="0"/>
-                      <a:ext cx="4935855" cy="2717800"/>
+                      <a:ext cx="3996055" cy="2743200"/>
                     </a:xfrm>
                     <a:prstGeom prst="rect">
                       <a:avLst/>
@@ -10362,6 +10661,39 @@
           </wp:anchor>
         </w:drawing>
       </w:r>
+    </w:p>
+    <w:p>
+      <w:pPr>
+        <w:jc w:val="both"/>
+        <w:rPr>
+          <w:rFonts w:ascii="Times New Roman" w:hAnsi="Times New Roman" w:cs="Times New Roman"/>
+          <w:sz w:val="24"/>
+          <w:szCs w:val="24"/>
+          <w:lang w:val="fr-FR"/>
+        </w:rPr>
+      </w:pPr>
+    </w:p>
+    <w:p>
+      <w:pPr>
+        <w:jc w:val="both"/>
+        <w:rPr>
+          <w:rFonts w:ascii="Times New Roman" w:hAnsi="Times New Roman" w:cs="Times New Roman"/>
+          <w:sz w:val="24"/>
+          <w:szCs w:val="24"/>
+          <w:lang w:val="fr-FR"/>
+        </w:rPr>
+      </w:pPr>
+    </w:p>
+    <w:p>
+      <w:pPr>
+        <w:jc w:val="both"/>
+        <w:rPr>
+          <w:rFonts w:ascii="Times New Roman" w:hAnsi="Times New Roman" w:cs="Times New Roman"/>
+          <w:sz w:val="24"/>
+          <w:szCs w:val="24"/>
+          <w:lang w:val="fr-FR"/>
+        </w:rPr>
+      </w:pPr>
     </w:p>
     <w:p>
       <w:pPr>
@@ -17313,6 +17645,7 @@
           <w:rFonts w:ascii="Times New Roman" w:hAnsi="Times New Roman" w:cs="Times New Roman"/>
           <w:b/>
           <w:bCs/>
+          <w:noProof/>
           <w:sz w:val="36"/>
           <w:szCs w:val="36"/>
           <w:u w:val="single"/>
@@ -17401,19 +17734,7 @@
           <w:u w:val="single"/>
           <w:lang w:val="fr-FR"/>
         </w:rPr>
-        <w:t>Schéma de la base de données</w:t>
-      </w:r>
-      <w:r>
-        <w:rPr>
-          <w:rFonts w:ascii="Times New Roman" w:hAnsi="Times New Roman" w:cs="Times New Roman"/>
-          <w:b/>
-          <w:bCs/>
-          <w:sz w:val="28"/>
-          <w:szCs w:val="28"/>
-          <w:u w:val="single"/>
-          <w:lang w:val="fr-FR"/>
-        </w:rPr>
-        <w:t xml:space="preserve"> avec les données des joueurs et parties.</w:t>
+        <w:t>Schéma de la base de données avec les données des joueurs et parties.</w:t>
       </w:r>
     </w:p>
     <w:p>
@@ -31751,6 +32072,7 @@
   <w:style w:type="character" w:default="1" w:styleId="DefaultParagraphFont">
     <w:name w:val="Default Paragraph Font"/>
     <w:uiPriority w:val="1"/>
+    <w:semiHidden/>
     <w:unhideWhenUsed/>
   </w:style>
   <w:style w:type="table" w:default="1" w:styleId="TableNormal">

</xml_diff>